<commit_message>
updated DomainModel with class diagram changes
</commit_message>
<xml_diff>
--- a/Deliverbles/Iteration3/CSC440TopDollarDeals_Design_Document.docx
+++ b/Deliverbles/Iteration3/CSC440TopDollarDeals_Design_Document.docx
@@ -18,8 +18,6 @@
           <w:u w:color="444444"/>
         </w:rPr>
       </w:pPr>
-      <w:bookmarkStart w:id="0" w:name="_GoBack"/>
-      <w:bookmarkEnd w:id="0"/>
       <w:r>
         <w:rPr>
           <w:b/>
@@ -1688,6 +1686,7 @@
         <w:pStyle w:val="BodyA"/>
         <w:shd w:val="clear" w:color="auto" w:fill="FFFFFF"/>
         <w:spacing w:after="360" w:line="240" w:lineRule="auto"/>
+        <w:ind w:left="-1440" w:right="-1440"/>
         <w:jc w:val="center"/>
         <w:outlineLvl w:val="3"/>
         <w:rPr>
@@ -1697,21 +1696,6 @@
           <w:u w:color="444444"/>
         </w:rPr>
       </w:pPr>
-    </w:p>
-    <w:p>
-      <w:pPr>
-        <w:pStyle w:val="BodyA"/>
-        <w:shd w:val="clear" w:color="auto" w:fill="FFFFFF"/>
-        <w:spacing w:after="360" w:line="240" w:lineRule="auto"/>
-        <w:jc w:val="center"/>
-        <w:outlineLvl w:val="3"/>
-        <w:rPr>
-          <w:color w:val="444444"/>
-          <w:sz w:val="40"/>
-          <w:szCs w:val="40"/>
-          <w:u w:color="444444"/>
-        </w:rPr>
-      </w:pPr>
       <w:r>
         <w:rPr>
           <w:noProof/>
@@ -1721,10 +1705,10 @@
           <w:u w:color="444444"/>
         </w:rPr>
         <w:drawing>
-          <wp:inline distT="0" distB="0" distL="0" distR="0" wp14:anchorId="2947C3EA" wp14:editId="4133B58F">
-            <wp:extent cx="5931535" cy="2734945"/>
-            <wp:effectExtent l="228600" t="228600" r="221615" b="236855"/>
-            <wp:docPr id="3" name="Picture 3"/>
+          <wp:inline distT="0" distB="0" distL="0" distR="0">
+            <wp:extent cx="6734175" cy="3280752"/>
+            <wp:effectExtent l="228600" t="228600" r="219075" b="224790"/>
+            <wp:docPr id="1" name="Picture 1"/>
             <wp:cNvGraphicFramePr>
               <a:graphicFrameLocks xmlns:a="http://schemas.openxmlformats.org/drawingml/2006/main" noChangeAspect="1"/>
             </wp:cNvGraphicFramePr>
@@ -1753,7 +1737,7 @@
                   <pic:spPr bwMode="auto">
                     <a:xfrm>
                       <a:off x="0" y="0"/>
-                      <a:ext cx="5931535" cy="2734945"/>
+                      <a:ext cx="6734175" cy="3280752"/>
                     </a:xfrm>
                     <a:prstGeom prst="rect">
                       <a:avLst/>
@@ -1846,159 +1830,12 @@
         </w:rPr>
         <w:t>We have high cohesion in that the responsibilities of our app are broken up into the UI (the .html user facing portion), the main app logic (the Application class), and the storage (or the Data and Item classes).  This allows for a clear and concise design with the ability to easily maintain and expand for upcoming iterations.</w:t>
       </w:r>
-    </w:p>
-    <w:p>
-      <w:pPr>
-        <w:pStyle w:val="BodyA"/>
-        <w:shd w:val="clear" w:color="auto" w:fill="FFFFFF"/>
-        <w:spacing w:after="360" w:line="240" w:lineRule="auto"/>
-        <w:jc w:val="center"/>
-        <w:outlineLvl w:val="3"/>
-        <w:rPr>
-          <w:rFonts w:ascii="Trebuchet MS"/>
-          <w:color w:val="444444"/>
-          <w:sz w:val="40"/>
-          <w:szCs w:val="40"/>
-          <w:u w:color="444444"/>
-        </w:rPr>
-      </w:pPr>
-    </w:p>
-    <w:p>
-      <w:pPr>
-        <w:pStyle w:val="BodyA"/>
-        <w:shd w:val="clear" w:color="auto" w:fill="FFFFFF"/>
-        <w:spacing w:after="360" w:line="240" w:lineRule="auto"/>
-        <w:jc w:val="center"/>
-        <w:outlineLvl w:val="3"/>
-        <w:rPr>
-          <w:rFonts w:ascii="Trebuchet MS"/>
-          <w:color w:val="444444"/>
-          <w:sz w:val="40"/>
-          <w:szCs w:val="40"/>
-          <w:u w:color="444444"/>
-        </w:rPr>
-      </w:pPr>
-      <w:r>
-        <w:rPr>
-          <w:rFonts w:ascii="Trebuchet MS"/>
-          <w:color w:val="444444"/>
-          <w:sz w:val="40"/>
-          <w:szCs w:val="40"/>
-          <w:u w:color="444444"/>
-        </w:rPr>
-        <w:t>Activity Diagrams</w:t>
-      </w:r>
-    </w:p>
-    <w:p>
-      <w:pPr>
-        <w:pStyle w:val="BodyA"/>
-        <w:shd w:val="clear" w:color="auto" w:fill="FFFFFF"/>
-        <w:spacing w:after="360" w:line="240" w:lineRule="auto"/>
-        <w:jc w:val="center"/>
-        <w:outlineLvl w:val="3"/>
-        <w:rPr>
-          <w:rFonts w:ascii="Trebuchet MS"/>
-          <w:color w:val="444444"/>
-          <w:sz w:val="20"/>
-          <w:szCs w:val="20"/>
-          <w:u w:color="444444"/>
-        </w:rPr>
-      </w:pPr>
-      <w:r>
-        <w:rPr>
-          <w:rFonts w:ascii="Trebuchet MS"/>
-          <w:color w:val="444444"/>
-          <w:sz w:val="20"/>
-          <w:szCs w:val="20"/>
-          <w:u w:color="444444"/>
-        </w:rPr>
-        <w:t>(</w:t>
-      </w:r>
-      <w:proofErr w:type="gramStart"/>
-      <w:r>
-        <w:rPr>
-          <w:rFonts w:ascii="Trebuchet MS"/>
-          <w:color w:val="444444"/>
-          <w:sz w:val="20"/>
-          <w:szCs w:val="20"/>
-          <w:u w:color="444444"/>
-        </w:rPr>
-        <w:t>from</w:t>
-      </w:r>
-      <w:proofErr w:type="gramEnd"/>
-      <w:r>
-        <w:rPr>
-          <w:rFonts w:ascii="Trebuchet MS"/>
-          <w:color w:val="444444"/>
-          <w:sz w:val="20"/>
-          <w:szCs w:val="20"/>
-          <w:u w:color="444444"/>
-        </w:rPr>
-        <w:t xml:space="preserve"> Iteration 1)</w:t>
-      </w:r>
-    </w:p>
-    <w:p>
-      <w:pPr>
-        <w:pStyle w:val="BodyA"/>
-        <w:shd w:val="clear" w:color="auto" w:fill="FFFFFF"/>
-        <w:spacing w:after="360" w:line="240" w:lineRule="auto"/>
-        <w:jc w:val="center"/>
-        <w:outlineLvl w:val="3"/>
-      </w:pPr>
-      <w:r>
-        <w:rPr>
-          <w:noProof/>
-          <w:color w:val="444444"/>
-          <w:sz w:val="40"/>
-          <w:szCs w:val="40"/>
-          <w:u w:color="444444"/>
-        </w:rPr>
-        <w:drawing>
-          <wp:inline distT="0" distB="0" distL="0" distR="0">
-            <wp:extent cx="5940043" cy="6710901"/>
-            <wp:effectExtent l="0" t="0" r="0" b="0"/>
-            <wp:docPr id="1073741833" name="officeArt object" descr="C:\Users\King\Desktop\Activity.png"/>
-            <wp:cNvGraphicFramePr/>
-            <a:graphic xmlns:a="http://schemas.openxmlformats.org/drawingml/2006/main">
-              <a:graphicData uri="http://schemas.openxmlformats.org/drawingml/2006/picture">
-                <pic:pic xmlns:pic="http://schemas.openxmlformats.org/drawingml/2006/picture">
-                  <pic:nvPicPr>
-                    <pic:cNvPr id="1073741833" name="image5.png" descr="C:\Users\King\Desktop\Activity.png"/>
-                    <pic:cNvPicPr/>
-                  </pic:nvPicPr>
-                  <pic:blipFill>
-                    <a:blip r:embed="rId15">
-                      <a:extLst/>
-                    </a:blip>
-                    <a:srcRect t="5804"/>
-                    <a:stretch>
-                      <a:fillRect/>
-                    </a:stretch>
-                  </pic:blipFill>
-                  <pic:spPr>
-                    <a:xfrm>
-                      <a:off x="0" y="0"/>
-                      <a:ext cx="5940043" cy="6710901"/>
-                    </a:xfrm>
-                    <a:prstGeom prst="rect">
-                      <a:avLst/>
-                    </a:prstGeom>
-                    <a:ln w="12700" cap="flat">
-                      <a:noFill/>
-                      <a:miter lim="400000"/>
-                    </a:ln>
-                    <a:effectLst/>
-                  </pic:spPr>
-                </pic:pic>
-              </a:graphicData>
-            </a:graphic>
-          </wp:inline>
-        </w:drawing>
-      </w:r>
+      <w:bookmarkStart w:id="0" w:name="_GoBack"/>
+      <w:bookmarkEnd w:id="0"/>
     </w:p>
     <w:sectPr>
-      <w:headerReference w:type="default" r:id="rId16"/>
-      <w:footerReference w:type="default" r:id="rId17"/>
+      <w:headerReference w:type="default" r:id="rId15"/>
+      <w:footerReference w:type="default" r:id="rId16"/>
       <w:pgSz w:w="12240" w:h="15840"/>
       <w:pgMar w:top="1440" w:right="1440" w:bottom="1440" w:left="1440" w:header="720" w:footer="720" w:gutter="0"/>
       <w:cols w:space="720"/>

</xml_diff>